<commit_message>
Acceptatie criteria voor software.docx versie 0.2 Improved document made everything that needs to be in there
</commit_message>
<xml_diff>
--- a/Documents/Acceptatie criteria voor software.docx
+++ b/Documents/Acceptatie criteria voor software.docx
@@ -144,14 +144,14 @@
               <w:pStyle w:val="Geenafstand"/>
               <w:cnfStyle w:val="000000100000" w:firstRow="0" w:lastRow="0" w:firstColumn="0" w:lastColumn="0" w:oddVBand="0" w:evenVBand="0" w:oddHBand="1" w:evenHBand="0" w:firstRowFirstColumn="0" w:firstRowLastColumn="0" w:lastRowFirstColumn="0" w:lastRowLastColumn="0"/>
               <w:rPr>
-                <w:lang w:val="en-US"/>
-              </w:rPr>
-            </w:pPr>
-            <w:r>
-              <w:rPr>
-                <w:lang w:val="en-US"/>
-              </w:rPr>
-              <w:t>Initial start and creation of document</w:t>
+                <w:lang w:val="nl-NL"/>
+              </w:rPr>
+            </w:pPr>
+            <w:r>
+              <w:rPr>
+                <w:lang w:val="nl-NL"/>
+              </w:rPr>
+              <w:t>Aanmaak document</w:t>
             </w:r>
           </w:p>
         </w:tc>
@@ -171,15 +171,744 @@
               <w:rPr>
                 <w:lang w:val="nl-NL"/>
               </w:rPr>
-              <w:t>Hooft C</w:t>
+              <w:t>Hooft C.</w:t>
+            </w:r>
+          </w:p>
+        </w:tc>
+      </w:tr>
+      <w:tr>
+        <w:trPr>
+          <w:trHeight w:val="214"/>
+        </w:trPr>
+        <w:tc>
+          <w:tcPr>
+            <w:cnfStyle w:val="001000000000" w:firstRow="0" w:lastRow="0" w:firstColumn="1" w:lastColumn="0" w:oddVBand="0" w:evenVBand="0" w:oddHBand="0" w:evenHBand="0" w:firstRowFirstColumn="0" w:firstRowLastColumn="0" w:lastRowFirstColumn="0" w:lastRowLastColumn="0"/>
+            <w:tcW w:w="1276" w:type="dxa"/>
+          </w:tcPr>
+          <w:p>
+            <w:pPr>
+              <w:pStyle w:val="Geenafstand"/>
+              <w:rPr>
+                <w:lang w:val="nl-NL"/>
+              </w:rPr>
+            </w:pPr>
+            <w:r>
+              <w:rPr>
+                <w:lang w:val="nl-NL"/>
+              </w:rPr>
+              <w:t>0.2</w:t>
+            </w:r>
+          </w:p>
+        </w:tc>
+        <w:tc>
+          <w:tcPr>
+            <w:tcW w:w="5812" w:type="dxa"/>
+          </w:tcPr>
+          <w:p>
+            <w:pPr>
+              <w:pStyle w:val="Geenafstand"/>
+              <w:cnfStyle w:val="000000000000" w:firstRow="0" w:lastRow="0" w:firstColumn="0" w:lastColumn="0" w:oddVBand="0" w:evenVBand="0" w:oddHBand="0" w:evenHBand="0" w:firstRowFirstColumn="0" w:firstRowLastColumn="0" w:lastRowFirstColumn="0" w:lastRowLastColumn="0"/>
+              <w:rPr>
+                <w:lang w:val="nl-NL"/>
+              </w:rPr>
+            </w:pPr>
+            <w:r>
+              <w:rPr>
+                <w:lang w:val="nl-NL"/>
+              </w:rPr>
+              <w:t>Vereiste functies</w:t>
+            </w:r>
+            <w:r>
+              <w:rPr>
+                <w:lang w:val="nl-NL"/>
+              </w:rPr>
+              <w:t xml:space="preserve"> en extra functies</w:t>
+            </w:r>
+            <w:r>
+              <w:rPr>
+                <w:lang w:val="nl-NL"/>
+              </w:rPr>
+              <w:t xml:space="preserve"> </w:t>
+            </w:r>
+            <w:r>
+              <w:rPr>
+                <w:lang w:val="nl-NL"/>
+              </w:rPr>
+              <w:t>toegevoegd</w:t>
+            </w:r>
+            <w:r>
+              <w:rPr>
+                <w:lang w:val="nl-NL"/>
+              </w:rPr>
+              <w:t xml:space="preserve"> </w:t>
+            </w:r>
+          </w:p>
+        </w:tc>
+        <w:tc>
+          <w:tcPr>
+            <w:tcW w:w="1932" w:type="dxa"/>
+          </w:tcPr>
+          <w:p>
+            <w:pPr>
+              <w:pStyle w:val="Geenafstand"/>
+              <w:cnfStyle w:val="000000000000" w:firstRow="0" w:lastRow="0" w:firstColumn="0" w:lastColumn="0" w:oddVBand="0" w:evenVBand="0" w:oddHBand="0" w:evenHBand="0" w:firstRowFirstColumn="0" w:firstRowLastColumn="0" w:lastRowFirstColumn="0" w:lastRowLastColumn="0"/>
+              <w:rPr>
+                <w:lang w:val="nl-NL"/>
+              </w:rPr>
+            </w:pPr>
+            <w:r>
+              <w:rPr>
+                <w:lang w:val="nl-NL"/>
+              </w:rPr>
+              <w:t>Hooft C.</w:t>
+            </w:r>
+          </w:p>
+        </w:tc>
+      </w:tr>
+    </w:tbl>
+    <w:p/>
+    <w:p>
+      <w:pPr>
+        <w:pStyle w:val="Kop1"/>
+      </w:pPr>
+      <w:r>
+        <w:t>Wat staat er in dit document?</w:t>
+      </w:r>
+    </w:p>
+    <w:p>
+      <w:r>
+        <w:t xml:space="preserve">Dit document bevat de officiële vereisten en de acceptatiecriteria die wij als groepje hebben gehanteerd. </w:t>
+      </w:r>
+      <w:r>
+        <w:br w:type="page"/>
+      </w:r>
+    </w:p>
+    <w:p>
+      <w:pPr>
+        <w:pStyle w:val="Kop1"/>
+      </w:pPr>
+      <w:r>
+        <w:lastRenderedPageBreak/>
+        <w:t>Vereiste functies</w:t>
+      </w:r>
+    </w:p>
+    <w:tbl>
+      <w:tblPr>
+        <w:tblStyle w:val="Tabelraster"/>
+        <w:tblW w:w="0" w:type="auto"/>
+        <w:tblLook w:val="04A0" w:firstRow="1" w:lastRow="0" w:firstColumn="1" w:lastColumn="0" w:noHBand="0" w:noVBand="1"/>
+      </w:tblPr>
+      <w:tblGrid>
+        <w:gridCol w:w="4531"/>
+        <w:gridCol w:w="4531"/>
+      </w:tblGrid>
+      <w:tr>
+        <w:tc>
+          <w:tcPr>
+            <w:tcW w:w="4531" w:type="dxa"/>
+            <w:shd w:val="clear" w:color="auto" w:fill="BDD6EE" w:themeFill="accent5" w:themeFillTint="66"/>
+          </w:tcPr>
+          <w:p>
+            <w:r>
+              <w:t>Vereisten</w:t>
+            </w:r>
+          </w:p>
+        </w:tc>
+        <w:tc>
+          <w:tcPr>
+            <w:tcW w:w="4531" w:type="dxa"/>
+            <w:shd w:val="clear" w:color="auto" w:fill="BDD6EE" w:themeFill="accent5" w:themeFillTint="66"/>
+          </w:tcPr>
+          <w:p>
+            <w:r>
+              <w:t>Acceptatiecriteria</w:t>
+            </w:r>
+          </w:p>
+        </w:tc>
+      </w:tr>
+      <w:tr>
+        <w:tc>
+          <w:tcPr>
+            <w:tcW w:w="4531" w:type="dxa"/>
+          </w:tcPr>
+          <w:p>
+            <w:r>
+              <w:t>Het speelveld bestaat uit 16 memory kaarten, deze zijn als 4 bij 4 kaarten zichtbaar</w:t>
+            </w:r>
+            <w:r>
+              <w:t>.</w:t>
+            </w:r>
+          </w:p>
+        </w:tc>
+        <w:tc>
+          <w:tcPr>
+            <w:tcW w:w="4531" w:type="dxa"/>
+          </w:tcPr>
+          <w:p>
+            <w:r>
+              <w:t xml:space="preserve">Een speelveld van 4x4 voor de kaarten waarop 16 kaarten geplaatst kan </w:t>
+            </w:r>
+            <w:r>
+              <w:t>worden.</w:t>
+            </w:r>
+          </w:p>
+        </w:tc>
+      </w:tr>
+      <w:tr>
+        <w:tc>
+          <w:tcPr>
+            <w:tcW w:w="4531" w:type="dxa"/>
+          </w:tcPr>
+          <w:p>
+            <w:r>
+              <w:t>De achterkant van de kaarten mag zelf gekozen worden</w:t>
+            </w:r>
+            <w:r>
+              <w:t>.</w:t>
+            </w:r>
+          </w:p>
+        </w:tc>
+        <w:tc>
+          <w:tcPr>
+            <w:tcW w:w="4531" w:type="dxa"/>
+          </w:tcPr>
+          <w:p>
+            <w:r>
+              <w:t>In overleg met onze product owner is er besloten voor een star wars thema te gaan</w:t>
+            </w:r>
+            <w:r>
+              <w:t>.</w:t>
+            </w:r>
+          </w:p>
+        </w:tc>
+      </w:tr>
+      <w:tr>
+        <w:tc>
+          <w:tcPr>
+            <w:tcW w:w="4531" w:type="dxa"/>
+          </w:tcPr>
+          <w:p>
+            <w:r>
+              <w:t>De voorkant van de kaarten mag zelf gekozen worden</w:t>
+            </w:r>
+            <w:r>
+              <w:t>.</w:t>
+            </w:r>
+          </w:p>
+        </w:tc>
+        <w:tc>
+          <w:tcPr>
+            <w:tcW w:w="4531" w:type="dxa"/>
+          </w:tcPr>
+          <w:p>
+            <w:r>
+              <w:t>In overleg met onze product owner is er besloten voor een star wars thema te gaan</w:t>
+            </w:r>
+            <w:r>
+              <w:t>.</w:t>
+            </w:r>
+          </w:p>
+        </w:tc>
+      </w:tr>
+      <w:tr>
+        <w:tc>
+          <w:tcPr>
+            <w:tcW w:w="4531" w:type="dxa"/>
+          </w:tcPr>
+          <w:p>
+            <w:r>
+              <w:t>Het scherm moet dynamisch (form onload) opgebouwd worden (niet 16 kaarten vooraf op het windows form plaatsen), maar eerst een hoofdmenu o.i.d</w:t>
+            </w:r>
+            <w:r>
+              <w:t>.</w:t>
+            </w:r>
+          </w:p>
+        </w:tc>
+        <w:tc>
+          <w:tcPr>
+            <w:tcW w:w="4531" w:type="dxa"/>
+          </w:tcPr>
+          <w:p>
+            <w:r>
+              <w:t xml:space="preserve">Het speelveld </w:t>
+            </w:r>
+            <w:r>
+              <w:t>wordt</w:t>
+            </w:r>
+            <w:r>
+              <w:t xml:space="preserve"> dynamisch gevuld met </w:t>
+            </w:r>
+            <w:r>
+              <w:t xml:space="preserve">kaarten met </w:t>
+            </w:r>
+            <w:r>
+              <w:t>behulp van de random functie.</w:t>
+            </w:r>
+          </w:p>
+        </w:tc>
+      </w:tr>
+      <w:tr>
+        <w:tc>
+          <w:tcPr>
+            <w:tcW w:w="4531" w:type="dxa"/>
+          </w:tcPr>
+          <w:p>
+            <w:r>
+              <w:t>Memory moet met 2 spelers gespeeld kunnen worden, beide spelers zijn ‘mens’ en spelen op hetzelfde bord/scherm (geen meerdere geopende instanties van het memory spel</w:t>
+            </w:r>
+            <w:r>
+              <w:t>.</w:t>
+            </w:r>
+          </w:p>
+        </w:tc>
+        <w:tc>
+          <w:tcPr>
+            <w:tcW w:w="4531" w:type="dxa"/>
+          </w:tcPr>
+          <w:p>
+            <w:r>
+              <w:t xml:space="preserve">Optie tot lokale multiplayer. </w:t>
+            </w:r>
+            <w:r>
+              <w:t>Hierbij moeten</w:t>
+            </w:r>
+            <w:r>
+              <w:t xml:space="preserve"> beide partijen menselijk zijn en spelen op hetzelfde speelveld.</w:t>
+            </w:r>
+          </w:p>
+        </w:tc>
+      </w:tr>
+      <w:tr>
+        <w:tc>
+          <w:tcPr>
+            <w:tcW w:w="4531" w:type="dxa"/>
+          </w:tcPr>
+          <w:p>
+            <w:r>
+              <w:t>Bij het starten van het spel ziet de speler alle kaarten ‘op de kop’ in een 4 bij 4 matrix</w:t>
+            </w:r>
+            <w:r>
+              <w:t>.</w:t>
+            </w:r>
+          </w:p>
+        </w:tc>
+        <w:tc>
+          <w:tcPr>
+            <w:tcW w:w="4531" w:type="dxa"/>
+          </w:tcPr>
+          <w:p>
+            <w:r>
+              <w:t>Wanneer de speler een spel start (maakt niet uit of het singleplayer of multiplayer is) begint het spel met alle kaarten op de kop.</w:t>
+            </w:r>
+          </w:p>
+        </w:tc>
+      </w:tr>
+      <w:tr>
+        <w:tc>
+          <w:tcPr>
+            <w:tcW w:w="4531" w:type="dxa"/>
+          </w:tcPr>
+          <w:p>
+            <w:r>
+              <w:t>De spelers kunnen hun namen ingeven in het scherm</w:t>
+            </w:r>
+            <w:r>
+              <w:t>.</w:t>
+            </w:r>
+          </w:p>
+        </w:tc>
+        <w:tc>
+          <w:tcPr>
+            <w:tcW w:w="4531" w:type="dxa"/>
+          </w:tcPr>
+          <w:p>
+            <w:r>
+              <w:t>De speler(s) kan zijn naam in het hoofdmenu invoeren.</w:t>
+            </w:r>
+          </w:p>
+        </w:tc>
+      </w:tr>
+      <w:tr>
+        <w:tc>
+          <w:tcPr>
+            <w:tcW w:w="4531" w:type="dxa"/>
+          </w:tcPr>
+          <w:p>
+            <w:r>
+              <w:t>Er moet een knop zijn om het spel te resetten (herstarten)</w:t>
+            </w:r>
+            <w:r>
+              <w:t>.</w:t>
+            </w:r>
+          </w:p>
+        </w:tc>
+        <w:tc>
+          <w:tcPr>
+            <w:tcW w:w="4531" w:type="dxa"/>
+          </w:tcPr>
+          <w:p>
+            <w:r>
+              <w:t>Een knop die in game bereikbaar is waarmee je het spel kan herstarten.</w:t>
+            </w:r>
+          </w:p>
+        </w:tc>
+      </w:tr>
+      <w:tr>
+        <w:tc>
+          <w:tcPr>
+            <w:tcW w:w="4531" w:type="dxa"/>
+          </w:tcPr>
+          <w:p>
+            <w:r>
+              <w:t>Wanneer het spel is afgelopen, moeten de scores en namen van beide</w:t>
+            </w:r>
+            <w:r>
+              <w:t xml:space="preserve"> </w:t>
+            </w:r>
+            <w:r>
+              <w:t>spelers worden opgeslagen en of de speler heeft verloren of gewonnen</w:t>
+            </w:r>
+            <w:r>
+              <w:t>.</w:t>
+            </w:r>
+          </w:p>
+        </w:tc>
+        <w:tc>
+          <w:tcPr>
+            <w:tcW w:w="4531" w:type="dxa"/>
+          </w:tcPr>
+          <w:p>
+            <w:r>
+              <w:t>Bij afloop van het spel moeten de scores worden opgeslagen. Wat er precies in de highscores moet worden opgeslagen</w:t>
+            </w:r>
+            <w:r>
+              <w:t>:</w:t>
+            </w:r>
+          </w:p>
+          <w:p>
+            <w:pPr>
+              <w:pStyle w:val="Lijstalinea"/>
+              <w:numPr>
+                <w:ilvl w:val="0"/>
+                <w:numId w:val="1"/>
+              </w:numPr>
+            </w:pPr>
+            <w:r>
+              <w:t>Namen van spelers</w:t>
+            </w:r>
+          </w:p>
+          <w:p>
+            <w:pPr>
+              <w:pStyle w:val="Lijstalinea"/>
+              <w:numPr>
+                <w:ilvl w:val="0"/>
+                <w:numId w:val="1"/>
+              </w:numPr>
+            </w:pPr>
+            <w:r>
+              <w:t>Welke speler heeft gewonnen/verloren</w:t>
+            </w:r>
+          </w:p>
+          <w:p>
+            <w:pPr>
+              <w:pStyle w:val="Lijstalinea"/>
+              <w:numPr>
+                <w:ilvl w:val="0"/>
+                <w:numId w:val="1"/>
+              </w:numPr>
+            </w:pPr>
+            <w:r>
+              <w:t>De behaalde score</w:t>
+            </w:r>
+          </w:p>
+        </w:tc>
+      </w:tr>
+      <w:tr>
+        <w:tc>
+          <w:tcPr>
+            <w:tcW w:w="4531" w:type="dxa"/>
+          </w:tcPr>
+          <w:p>
+            <w:r>
+              <w:t>Vanuit het hoofdmenu moet er genavigeerd kunnen worden naar een pagina waar de highscores op te zien zijn</w:t>
+            </w:r>
+            <w:r>
+              <w:t>.</w:t>
+            </w:r>
+          </w:p>
+        </w:tc>
+        <w:tc>
+          <w:tcPr>
+            <w:tcW w:w="4531" w:type="dxa"/>
+          </w:tcPr>
+          <w:p>
+            <w:r>
+              <w:t>Het hoofdmenu moet overzichtelijk en duidelijk zijn. Hierin moet naar de highscores genavigeerd kunnen worden.</w:t>
+            </w:r>
+          </w:p>
+        </w:tc>
+      </w:tr>
+      <w:tr>
+        <w:tc>
+          <w:tcPr>
+            <w:tcW w:w="4531" w:type="dxa"/>
+          </w:tcPr>
+          <w:p>
+            <w:r>
+              <w:t>De huidige status van het spel moet worden vastgelegd in het tekstbestand ‘memory.sav’ (het spel wordt als het ware bevroren). De volgende aspecten van het spel moeten worden vastgelegd: status van de 16 kaarten, namen van de spelers, scores van de spelers, welke speler aan de beurt is</w:t>
+            </w:r>
+            <w:r>
+              <w:t>.</w:t>
+            </w:r>
+          </w:p>
+        </w:tc>
+        <w:tc>
+          <w:tcPr>
+            <w:tcW w:w="4531" w:type="dxa"/>
+          </w:tcPr>
+          <w:p>
+            <w:r>
+              <w:t>De speler moet het spel op kunnen slaan hierin moeten de volgende dingen worden opgeslagen:</w:t>
+            </w:r>
+          </w:p>
+          <w:p>
+            <w:pPr>
+              <w:pStyle w:val="Lijstalinea"/>
+              <w:numPr>
+                <w:ilvl w:val="0"/>
+                <w:numId w:val="1"/>
+              </w:numPr>
+            </w:pPr>
+            <w:r>
+              <w:t>Status van alle kaarten</w:t>
+            </w:r>
+          </w:p>
+          <w:p>
+            <w:pPr>
+              <w:pStyle w:val="Lijstalinea"/>
+              <w:numPr>
+                <w:ilvl w:val="0"/>
+                <w:numId w:val="1"/>
+              </w:numPr>
+            </w:pPr>
+            <w:r>
+              <w:t>Namen van de speler(s)</w:t>
+            </w:r>
+          </w:p>
+          <w:p>
+            <w:pPr>
+              <w:pStyle w:val="Lijstalinea"/>
+              <w:numPr>
+                <w:ilvl w:val="0"/>
+                <w:numId w:val="1"/>
+              </w:numPr>
+            </w:pPr>
+            <w:r>
+              <w:t>Score ban de speler(s)</w:t>
+            </w:r>
+          </w:p>
+          <w:p>
+            <w:pPr>
+              <w:pStyle w:val="Lijstalinea"/>
+              <w:numPr>
+                <w:ilvl w:val="0"/>
+                <w:numId w:val="1"/>
+              </w:numPr>
+            </w:pPr>
+            <w:r>
+              <w:t>Welke speler aan de beurt is</w:t>
+            </w:r>
+          </w:p>
+        </w:tc>
+      </w:tr>
+      <w:tr>
+        <w:tc>
+          <w:tcPr>
+            <w:tcW w:w="4531" w:type="dxa"/>
+          </w:tcPr>
+          <w:p>
+            <w:r>
+              <w:t xml:space="preserve">Terug laden van de opgeslagen bevroren status van het spel. Bij het terug laden van de bevroren status worden de kaarten </w:t>
+            </w:r>
+            <w:r>
+              <w:lastRenderedPageBreak/>
+              <w:t>teruggezet, de namen ingevuld, de scores ingevuld en welke speler aan de beurt was</w:t>
+            </w:r>
+            <w:r>
+              <w:t>.</w:t>
+            </w:r>
+          </w:p>
+        </w:tc>
+        <w:tc>
+          <w:tcPr>
+            <w:tcW w:w="4531" w:type="dxa"/>
+          </w:tcPr>
+          <w:p>
+            <w:r>
+              <w:lastRenderedPageBreak/>
+              <w:t xml:space="preserve">Het opgeslagen bestand moet geladen kunnen worden hierbij moet de volledige </w:t>
+            </w:r>
+            <w:r>
+              <w:lastRenderedPageBreak/>
+              <w:t>save opgehaald worden. Hiernij moet worden opgehaald;</w:t>
+            </w:r>
+          </w:p>
+          <w:p>
+            <w:pPr>
+              <w:pStyle w:val="Lijstalinea"/>
+              <w:numPr>
+                <w:ilvl w:val="0"/>
+                <w:numId w:val="1"/>
+              </w:numPr>
+            </w:pPr>
+            <w:r>
+              <w:t>Status van alle kaarten</w:t>
+            </w:r>
+          </w:p>
+          <w:p>
+            <w:pPr>
+              <w:pStyle w:val="Lijstalinea"/>
+              <w:numPr>
+                <w:ilvl w:val="0"/>
+                <w:numId w:val="1"/>
+              </w:numPr>
+            </w:pPr>
+            <w:r>
+              <w:t>Namen van de speler(s)</w:t>
+            </w:r>
+          </w:p>
+          <w:p>
+            <w:pPr>
+              <w:pStyle w:val="Lijstalinea"/>
+              <w:numPr>
+                <w:ilvl w:val="0"/>
+                <w:numId w:val="1"/>
+              </w:numPr>
+            </w:pPr>
+            <w:r>
+              <w:t>Score ban de speler(s)</w:t>
+            </w:r>
+          </w:p>
+          <w:p>
+            <w:pPr>
+              <w:pStyle w:val="Lijstalinea"/>
+              <w:numPr>
+                <w:ilvl w:val="0"/>
+                <w:numId w:val="1"/>
+              </w:numPr>
+            </w:pPr>
+            <w:r>
+              <w:t>Welke speler aan de beurt is</w:t>
+            </w:r>
+          </w:p>
+        </w:tc>
+      </w:tr>
+    </w:tbl>
+    <w:p/>
+    <w:p>
+      <w:pPr>
+        <w:pStyle w:val="Kop1"/>
+      </w:pPr>
+      <w:r>
+        <w:t xml:space="preserve">Extra </w:t>
+      </w:r>
+      <w:r>
+        <w:t>functies</w:t>
+      </w:r>
+    </w:p>
+    <w:tbl>
+      <w:tblPr>
+        <w:tblStyle w:val="Tabelraster"/>
+        <w:tblW w:w="0" w:type="auto"/>
+        <w:tblLook w:val="04A0" w:firstRow="1" w:lastRow="0" w:firstColumn="1" w:lastColumn="0" w:noHBand="0" w:noVBand="1"/>
+      </w:tblPr>
+      <w:tblGrid>
+        <w:gridCol w:w="4531"/>
+        <w:gridCol w:w="4531"/>
+      </w:tblGrid>
+      <w:tr>
+        <w:tc>
+          <w:tcPr>
+            <w:tcW w:w="4531" w:type="dxa"/>
+            <w:shd w:val="clear" w:color="auto" w:fill="BDD6EE" w:themeFill="accent5" w:themeFillTint="66"/>
+          </w:tcPr>
+          <w:p>
+            <w:r>
+              <w:t>Vereisten</w:t>
+            </w:r>
+          </w:p>
+        </w:tc>
+        <w:tc>
+          <w:tcPr>
+            <w:tcW w:w="4531" w:type="dxa"/>
+            <w:shd w:val="clear" w:color="auto" w:fill="BDD6EE" w:themeFill="accent5" w:themeFillTint="66"/>
+          </w:tcPr>
+          <w:p>
+            <w:r>
+              <w:t>Acceptatiecriteria</w:t>
+            </w:r>
+          </w:p>
+        </w:tc>
+      </w:tr>
+      <w:tr>
+        <w:tc>
+          <w:tcPr>
+            <w:tcW w:w="4531" w:type="dxa"/>
+          </w:tcPr>
+          <w:p>
+            <w:r>
+              <w:t>Het toevoegen van sockets voor multiplayer tussen twee computers/laptops</w:t>
+            </w:r>
+            <w:r>
+              <w:t>.</w:t>
+            </w:r>
+          </w:p>
+        </w:tc>
+        <w:tc>
+          <w:tcPr>
+            <w:tcW w:w="4531" w:type="dxa"/>
+          </w:tcPr>
+          <w:p>
+            <w:pPr>
+              <w:tabs>
+                <w:tab w:val="left" w:pos="924"/>
+              </w:tabs>
+            </w:pPr>
+            <w:r>
+              <w:t>Het toevoegen van sockets voor multiplayer tussen twee computers/laptops</w:t>
+            </w:r>
+            <w:r>
+              <w:t>.</w:t>
+            </w:r>
+          </w:p>
+        </w:tc>
+      </w:tr>
+      <w:tr>
+        <w:tc>
+          <w:tcPr>
+            <w:tcW w:w="4531" w:type="dxa"/>
+          </w:tcPr>
+          <w:p>
+            <w:r>
+              <w:t>H</w:t>
+            </w:r>
+            <w:r>
+              <w:t>et versleutelen van het memory.sav bestand</w:t>
+            </w:r>
+            <w:r>
+              <w:t>.</w:t>
             </w:r>
             <w:bookmarkStart w:id="1" w:name="_GoBack"/>
             <w:bookmarkEnd w:id="1"/>
-            <w:r>
-              <w:rPr>
-                <w:lang w:val="nl-NL"/>
-              </w:rPr>
-              <w:t>.</w:t>
+          </w:p>
+        </w:tc>
+        <w:tc>
+          <w:tcPr>
+            <w:tcW w:w="4531" w:type="dxa"/>
+          </w:tcPr>
+          <w:p>
+            <w:r>
+              <w:t>De save moet opgeslagen worden op een manier waarbij de gemiddelde computergebruiker niet weet hoe hij het opgeslagen bestand aan kan passen.</w:t>
             </w:r>
           </w:p>
         </w:tc>
@@ -194,6 +923,126 @@
     </w:sectPr>
   </w:body>
 </w:document>
+</file>
+
+<file path=word/numbering.xml><?xml version="1.0" encoding="utf-8"?>
+<w:numbering xmlns:wpc="http://schemas.microsoft.com/office/word/2010/wordprocessingCanvas" xmlns:cx="http://schemas.microsoft.com/office/drawing/2014/chartex" xmlns:cx1="http://schemas.microsoft.com/office/drawing/2015/9/8/chartex" xmlns:cx2="http://schemas.microsoft.com/office/drawing/2015/10/21/chartex" xmlns:cx3="http://schemas.microsoft.com/office/drawing/2016/5/9/chartex" xmlns:cx4="http://schemas.microsoft.com/office/drawing/2016/5/10/chartex" xmlns:cx5="http://schemas.microsoft.com/office/drawing/2016/5/11/chartex" xmlns:cx6="http://schemas.microsoft.com/office/drawing/2016/5/12/chartex" xmlns:cx7="http://schemas.microsoft.com/office/drawing/2016/5/13/chartex" xmlns:cx8="http://schemas.microsoft.com/office/drawing/2016/5/14/chartex" xmlns:mc="http://schemas.openxmlformats.org/markup-compatibility/2006" xmlns:aink="http://schemas.microsoft.com/office/drawing/2016/ink" xmlns:am3d="http://schemas.microsoft.com/office/drawing/2017/model3d" xmlns:o="urn:schemas-microsoft-com:office:office" xmlns:r="http://schemas.openxmlformats.org/officeDocument/2006/relationships" xmlns:m="http://schemas.openxmlformats.org/officeDocument/2006/math" xmlns:v="urn:schemas-microsoft-com:vml" xmlns:wp14="http://schemas.microsoft.com/office/word/2010/wordprocessingDrawing" xmlns:wp="http://schemas.openxmlformats.org/drawingml/2006/wordprocessingDrawing" xmlns:w10="urn:schemas-microsoft-com:office:word" xmlns:w="http://schemas.openxmlformats.org/wordprocessingml/2006/main" xmlns:w14="http://schemas.microsoft.com/office/word/2010/wordml" xmlns:w15="http://schemas.microsoft.com/office/word/2012/wordml" xmlns:w16cid="http://schemas.microsoft.com/office/word/2016/wordml/cid" xmlns:w16se="http://schemas.microsoft.com/office/word/2015/wordml/symex" xmlns:wpg="http://schemas.microsoft.com/office/word/2010/wordprocessingGroup" xmlns:wpi="http://schemas.microsoft.com/office/word/2010/wordprocessingInk" xmlns:wne="http://schemas.microsoft.com/office/word/2006/wordml" xmlns:wps="http://schemas.microsoft.com/office/word/2010/wordprocessingShape" mc:Ignorable="w14 w15 w16se w16cid wp14">
+  <w:abstractNum w:abstractNumId="0" w15:restartNumberingAfterBreak="0">
+    <w:nsid w:val="25AB4140"/>
+    <w:multiLevelType w:val="hybridMultilevel"/>
+    <w:tmpl w:val="7D34C1FE"/>
+    <w:lvl w:ilvl="0" w:tplc="43463A5E">
+      <w:numFmt w:val="bullet"/>
+      <w:lvlText w:val="-"/>
+      <w:lvlJc w:val="left"/>
+      <w:pPr>
+        <w:ind w:left="720" w:hanging="360"/>
+      </w:pPr>
+      <w:rPr>
+        <w:rFonts w:ascii="Calibri" w:eastAsiaTheme="minorHAnsi" w:hAnsi="Calibri" w:cs="Calibri" w:hint="default"/>
+      </w:rPr>
+    </w:lvl>
+    <w:lvl w:ilvl="1" w:tplc="04130003" w:tentative="1">
+      <w:start w:val="1"/>
+      <w:numFmt w:val="bullet"/>
+      <w:lvlText w:val="o"/>
+      <w:lvlJc w:val="left"/>
+      <w:pPr>
+        <w:ind w:left="1440" w:hanging="360"/>
+      </w:pPr>
+      <w:rPr>
+        <w:rFonts w:ascii="Courier New" w:hAnsi="Courier New" w:cs="Courier New" w:hint="default"/>
+      </w:rPr>
+    </w:lvl>
+    <w:lvl w:ilvl="2" w:tplc="04130005" w:tentative="1">
+      <w:start w:val="1"/>
+      <w:numFmt w:val="bullet"/>
+      <w:lvlText w:val=""/>
+      <w:lvlJc w:val="left"/>
+      <w:pPr>
+        <w:ind w:left="2160" w:hanging="360"/>
+      </w:pPr>
+      <w:rPr>
+        <w:rFonts w:ascii="Wingdings" w:hAnsi="Wingdings" w:hint="default"/>
+      </w:rPr>
+    </w:lvl>
+    <w:lvl w:ilvl="3" w:tplc="04130001" w:tentative="1">
+      <w:start w:val="1"/>
+      <w:numFmt w:val="bullet"/>
+      <w:lvlText w:val=""/>
+      <w:lvlJc w:val="left"/>
+      <w:pPr>
+        <w:ind w:left="2880" w:hanging="360"/>
+      </w:pPr>
+      <w:rPr>
+        <w:rFonts w:ascii="Symbol" w:hAnsi="Symbol" w:hint="default"/>
+      </w:rPr>
+    </w:lvl>
+    <w:lvl w:ilvl="4" w:tplc="04130003" w:tentative="1">
+      <w:start w:val="1"/>
+      <w:numFmt w:val="bullet"/>
+      <w:lvlText w:val="o"/>
+      <w:lvlJc w:val="left"/>
+      <w:pPr>
+        <w:ind w:left="3600" w:hanging="360"/>
+      </w:pPr>
+      <w:rPr>
+        <w:rFonts w:ascii="Courier New" w:hAnsi="Courier New" w:cs="Courier New" w:hint="default"/>
+      </w:rPr>
+    </w:lvl>
+    <w:lvl w:ilvl="5" w:tplc="04130005" w:tentative="1">
+      <w:start w:val="1"/>
+      <w:numFmt w:val="bullet"/>
+      <w:lvlText w:val=""/>
+      <w:lvlJc w:val="left"/>
+      <w:pPr>
+        <w:ind w:left="4320" w:hanging="360"/>
+      </w:pPr>
+      <w:rPr>
+        <w:rFonts w:ascii="Wingdings" w:hAnsi="Wingdings" w:hint="default"/>
+      </w:rPr>
+    </w:lvl>
+    <w:lvl w:ilvl="6" w:tplc="04130001" w:tentative="1">
+      <w:start w:val="1"/>
+      <w:numFmt w:val="bullet"/>
+      <w:lvlText w:val=""/>
+      <w:lvlJc w:val="left"/>
+      <w:pPr>
+        <w:ind w:left="5040" w:hanging="360"/>
+      </w:pPr>
+      <w:rPr>
+        <w:rFonts w:ascii="Symbol" w:hAnsi="Symbol" w:hint="default"/>
+      </w:rPr>
+    </w:lvl>
+    <w:lvl w:ilvl="7" w:tplc="04130003" w:tentative="1">
+      <w:start w:val="1"/>
+      <w:numFmt w:val="bullet"/>
+      <w:lvlText w:val="o"/>
+      <w:lvlJc w:val="left"/>
+      <w:pPr>
+        <w:ind w:left="5760" w:hanging="360"/>
+      </w:pPr>
+      <w:rPr>
+        <w:rFonts w:ascii="Courier New" w:hAnsi="Courier New" w:cs="Courier New" w:hint="default"/>
+      </w:rPr>
+    </w:lvl>
+    <w:lvl w:ilvl="8" w:tplc="04130005" w:tentative="1">
+      <w:start w:val="1"/>
+      <w:numFmt w:val="bullet"/>
+      <w:lvlText w:val=""/>
+      <w:lvlJc w:val="left"/>
+      <w:pPr>
+        <w:ind w:left="6480" w:hanging="360"/>
+      </w:pPr>
+      <w:rPr>
+        <w:rFonts w:ascii="Wingdings" w:hAnsi="Wingdings" w:hint="default"/>
+      </w:rPr>
+    </w:lvl>
+  </w:abstractNum>
+  <w:num w:numId="1">
+    <w:abstractNumId w:val="0"/>
+  </w:num>
+</w:numbering>
 </file>
 
 <file path=word/styles.xml><?xml version="1.0" encoding="utf-8"?>
@@ -808,6 +1657,36 @@
       <w:szCs w:val="56"/>
     </w:rPr>
   </w:style>
+  <w:style w:type="table" w:styleId="Tabelraster">
+    <w:name w:val="Table Grid"/>
+    <w:basedOn w:val="Standaardtabel"/>
+    <w:uiPriority w:val="39"/>
+    <w:rsid w:val="00E27DDC"/>
+    <w:pPr>
+      <w:spacing w:after="0" w:line="240" w:lineRule="auto"/>
+    </w:pPr>
+    <w:tblPr>
+      <w:tblBorders>
+        <w:top w:val="single" w:sz="4" w:space="0" w:color="auto"/>
+        <w:left w:val="single" w:sz="4" w:space="0" w:color="auto"/>
+        <w:bottom w:val="single" w:sz="4" w:space="0" w:color="auto"/>
+        <w:right w:val="single" w:sz="4" w:space="0" w:color="auto"/>
+        <w:insideH w:val="single" w:sz="4" w:space="0" w:color="auto"/>
+        <w:insideV w:val="single" w:sz="4" w:space="0" w:color="auto"/>
+      </w:tblBorders>
+    </w:tblPr>
+  </w:style>
+  <w:style w:type="paragraph" w:styleId="Lijstalinea">
+    <w:name w:val="List Paragraph"/>
+    <w:basedOn w:val="Standaard"/>
+    <w:uiPriority w:val="34"/>
+    <w:qFormat/>
+    <w:rsid w:val="0020145F"/>
+    <w:pPr>
+      <w:ind w:left="720"/>
+      <w:contextualSpacing/>
+    </w:pPr>
+  </w:style>
 </w:styles>
 </file>
 
@@ -1104,4 +1983,16 @@
     </a:ext>
   </a:extLst>
 </a:theme>
+</file>
+
+<file path=customXml/item1.xml><?xml version="1.0" encoding="utf-8"?>
+<b:Sources xmlns:b="http://schemas.openxmlformats.org/officeDocument/2006/bibliography" xmlns="http://schemas.openxmlformats.org/officeDocument/2006/bibliography" SelectedStyle="\APASixthEditionOfficeOnline.xsl" StyleName="APA" Version="6"/>
+</file>
+
+<file path=customXml/itemProps1.xml><?xml version="1.0" encoding="utf-8"?>
+<ds:datastoreItem xmlns:ds="http://schemas.openxmlformats.org/officeDocument/2006/customXml" ds:itemID="{59D2F274-F15B-4205-8223-1AF0BB59D8E0}">
+  <ds:schemaRefs>
+    <ds:schemaRef ds:uri="http://schemas.openxmlformats.org/officeDocument/2006/bibliography"/>
+  </ds:schemaRefs>
+</ds:datastoreItem>
 </file>
</xml_diff>